<commit_message>
Modificacion de las plantillas de word
</commit_message>
<xml_diff>
--- a/sample.docx
+++ b/sample.docx
@@ -16,23 +16,143 @@
         <w:t xml:space="preserve"> }}</w:t>
       </w:r>
       <w:r>
-        <w:t xml:space="preserve">, </w:t>
+        <w:t>, como estas?</w:t>
       </w:r>
-      <w:proofErr w:type="spellStart"/>
+    </w:p>
+    <w:p>
+      <w:pPr>
+        <w:ind w:left="720" w:hanging="720"/>
+      </w:pPr>
       <w:r>
-        <w:t>como</w:t>
+        <w:t>Tabla</w:t>
       </w:r>
-      <w:proofErr w:type="spellEnd"/>
+    </w:p>
+    <w:tbl>
+      <w:tblPr>
+        <w:tblStyle w:val="Tablaconcuadrcula"/>
+        <w:tblW w:w="0" w:type="auto"/>
+        <w:tblInd w:w="-5" w:type="dxa"/>
+        <w:tblLook w:val="04A0" w:firstRow="1" w:lastRow="0" w:firstColumn="1" w:lastColumn="0" w:noHBand="0" w:noVBand="1"/>
+      </w:tblPr>
+      <w:tblGrid>
+        <w:gridCol w:w="5040"/>
+        <w:gridCol w:w="4315"/>
+      </w:tblGrid>
+      <w:tr>
+        <w:tc>
+          <w:tcPr>
+            <w:tcW w:w="5040" w:type="dxa"/>
+          </w:tcPr>
+          <w:p>
+            <w:pPr>
+              <w:rPr>
+                <w:b/>
+                <w:bCs/>
+              </w:rPr>
+            </w:pPr>
+            <w:r>
+              <w:rPr>
+                <w:b/>
+                <w:bCs/>
+              </w:rPr>
+              <w:t>Nombre</w:t>
+            </w:r>
+          </w:p>
+        </w:tc>
+        <w:tc>
+          <w:tcPr>
+            <w:tcW w:w="4315" w:type="dxa"/>
+          </w:tcPr>
+          <w:p>
+            <w:pPr>
+              <w:rPr>
+                <w:b/>
+                <w:bCs/>
+              </w:rPr>
+            </w:pPr>
+            <w:r>
+              <w:rPr>
+                <w:b/>
+                <w:bCs/>
+              </w:rPr>
+              <w:t>Apellido</w:t>
+            </w:r>
+          </w:p>
+        </w:tc>
+      </w:tr>
+      <w:tr>
+        <w:tc>
+          <w:tcPr>
+            <w:tcW w:w="9355" w:type="dxa"/>
+            <w:gridSpan w:val="2"/>
+          </w:tcPr>
+          <w:p>
+            <w:r>
+              <w:t>{%tr for item in items %}</w:t>
+            </w:r>
+          </w:p>
+        </w:tc>
+      </w:tr>
+      <w:tr>
+        <w:tc>
+          <w:tcPr>
+            <w:tcW w:w="5040" w:type="dxa"/>
+          </w:tcPr>
+          <w:p>
+            <w:r>
+              <w:t>{{ item.name }}</w:t>
+            </w:r>
+          </w:p>
+        </w:tc>
+        <w:tc>
+          <w:tcPr>
+            <w:tcW w:w="4315" w:type="dxa"/>
+          </w:tcPr>
+          <w:p>
+            <w:r>
+              <w:t>{{ item.lastname }}</w:t>
+            </w:r>
+          </w:p>
+        </w:tc>
+      </w:tr>
+      <w:tr>
+        <w:tc>
+          <w:tcPr>
+            <w:tcW w:w="9355" w:type="dxa"/>
+            <w:gridSpan w:val="2"/>
+          </w:tcPr>
+          <w:p>
+            <w:r>
+              <w:t>{%tr endfor %}</w:t>
+            </w:r>
+          </w:p>
+        </w:tc>
+      </w:tr>
+    </w:tbl>
+    <w:p>
+      <w:pPr>
+        <w:ind w:left="720" w:hanging="720"/>
+      </w:pPr>
+    </w:p>
+    <w:p>
+      <w:pPr>
+        <w:ind w:left="720" w:hanging="720"/>
+      </w:pPr>
       <w:r>
-        <w:t xml:space="preserve"> </w:t>
+        <w:t>{% for item in items %}</w:t>
       </w:r>
-      <w:proofErr w:type="spellStart"/>
+    </w:p>
+    <w:p>
       <w:r>
-        <w:t>estas</w:t>
+        <w:t>{{ item.name }} {{ item.lastname }}</w:t>
       </w:r>
-      <w:proofErr w:type="spellEnd"/>
+    </w:p>
+    <w:p>
+      <w:pPr>
+        <w:ind w:left="720" w:hanging="720"/>
+      </w:pPr>
       <w:r>
-        <w:t>?</w:t>
+        <w:t>{% endfor %}</w:t>
       </w:r>
     </w:p>
     <w:sectPr>
@@ -471,6 +591,25 @@
     <w:semiHidden/>
     <w:unhideWhenUsed/>
   </w:style>
+  <w:style w:type="table" w:styleId="Tablaconcuadrcula">
+    <w:name w:val="Table Grid"/>
+    <w:basedOn w:val="Tablanormal"/>
+    <w:uiPriority w:val="39"/>
+    <w:rsid w:val="008860FB"/>
+    <w:pPr>
+      <w:spacing w:after="0" w:line="240" w:lineRule="auto"/>
+    </w:pPr>
+    <w:tblPr>
+      <w:tblBorders>
+        <w:top w:val="single" w:sz="4" w:space="0" w:color="auto"/>
+        <w:left w:val="single" w:sz="4" w:space="0" w:color="auto"/>
+        <w:bottom w:val="single" w:sz="4" w:space="0" w:color="auto"/>
+        <w:right w:val="single" w:sz="4" w:space="0" w:color="auto"/>
+        <w:insideH w:val="single" w:sz="4" w:space="0" w:color="auto"/>
+        <w:insideV w:val="single" w:sz="4" w:space="0" w:color="auto"/>
+      </w:tblBorders>
+    </w:tblPr>
+  </w:style>
 </w:styles>
 </file>
 

</xml_diff>